<commit_message>
ADD wiki/design patterns    this folder includes available design patterns for coding MODIFY Secviz_project/ MODIFY Project Design/SecViz_ERD.vsd  answer Q.Thang questions and modify ERD design
</commit_message>
<xml_diff>
--- a/Tools/TIAA/TIAA source code studying.docx
+++ b/Tools/TIAA/TIAA source code studying.docx
@@ -70,7 +70,7 @@
           <w:r>
             <w:fldChar w:fldCharType="separate"/>
           </w:r>
-          <w:hyperlink w:anchor="_Toc274395738" w:history="1">
+          <w:hyperlink w:anchor="_Toc274395742" w:history="1">
             <w:r>
               <w:rPr>
                 <w:rStyle w:val="Hyperlink"/>
@@ -97,7 +97,7 @@
                 <w:noProof/>
                 <w:webHidden/>
               </w:rPr>
-              <w:instrText xml:space="preserve"> PAGEREF _Toc274395738 \h </w:instrText>
+              <w:instrText xml:space="preserve"> PAGEREF _Toc274395742 \h </w:instrText>
             </w:r>
             <w:r>
               <w:rPr>
@@ -117,7 +117,7 @@
                 <w:noProof/>
                 <w:webHidden/>
               </w:rPr>
-              <w:t>1</w:t>
+              <w:t>2</w:t>
             </w:r>
             <w:r>
               <w:rPr>
@@ -139,7 +139,7 @@
               <w:noProof/>
             </w:rPr>
           </w:pPr>
-          <w:hyperlink w:anchor="_Toc274395739" w:history="1">
+          <w:hyperlink w:anchor="_Toc274395743" w:history="1">
             <w:r>
               <w:rPr>
                 <w:rStyle w:val="Hyperlink"/>
@@ -166,7 +166,7 @@
                 <w:noProof/>
                 <w:webHidden/>
               </w:rPr>
-              <w:instrText xml:space="preserve"> PAGEREF _Toc274395739 \h </w:instrText>
+              <w:instrText xml:space="preserve"> PAGEREF _Toc274395743 \h </w:instrText>
             </w:r>
             <w:r>
               <w:rPr>
@@ -186,7 +186,7 @@
                 <w:noProof/>
                 <w:webHidden/>
               </w:rPr>
-              <w:t>2</w:t>
+              <w:t>3</w:t>
             </w:r>
             <w:r>
               <w:rPr>
@@ -208,7 +208,7 @@
               <w:noProof/>
             </w:rPr>
           </w:pPr>
-          <w:hyperlink w:anchor="_Toc274395740" w:history="1">
+          <w:hyperlink w:anchor="_Toc274395744" w:history="1">
             <w:r>
               <w:rPr>
                 <w:rStyle w:val="Hyperlink"/>
@@ -235,7 +235,7 @@
                 <w:noProof/>
                 <w:webHidden/>
               </w:rPr>
-              <w:instrText xml:space="preserve"> PAGEREF _Toc274395740 \h </w:instrText>
+              <w:instrText xml:space="preserve"> PAGEREF _Toc274395744 \h </w:instrText>
             </w:r>
             <w:r>
               <w:rPr>
@@ -255,7 +255,7 @@
                 <w:noProof/>
                 <w:webHidden/>
               </w:rPr>
-              <w:t>2</w:t>
+              <w:t>4</w:t>
             </w:r>
             <w:r>
               <w:rPr>
@@ -277,7 +277,7 @@
               <w:noProof/>
             </w:rPr>
           </w:pPr>
-          <w:hyperlink w:anchor="_Toc274395741" w:history="1">
+          <w:hyperlink w:anchor="_Toc274395745" w:history="1">
             <w:r>
               <w:rPr>
                 <w:rStyle w:val="Hyperlink"/>
@@ -304,7 +304,7 @@
                 <w:noProof/>
                 <w:webHidden/>
               </w:rPr>
-              <w:instrText xml:space="preserve"> PAGEREF _Toc274395741 \h </w:instrText>
+              <w:instrText xml:space="preserve"> PAGEREF _Toc274395745 \h </w:instrText>
             </w:r>
             <w:r>
               <w:rPr>
@@ -324,7 +324,7 @@
                 <w:noProof/>
                 <w:webHidden/>
               </w:rPr>
-              <w:t>2</w:t>
+              <w:t>5</w:t>
             </w:r>
             <w:r>
               <w:rPr>
@@ -345,7 +345,6 @@
     <w:p/>
     <w:p>
       <w:bookmarkStart w:id="0" w:name="overview"/>
-      <w:bookmarkStart w:id="1" w:name="_Toc274395738"/>
     </w:p>
     <w:p/>
     <w:p/>
@@ -360,6 +359,7 @@
       <w:pPr>
         <w:pStyle w:val="Heading1"/>
       </w:pPr>
+      <w:bookmarkStart w:id="1" w:name="_Toc274395742"/>
       <w:r>
         <w:lastRenderedPageBreak/>
         <w:t>Tổng quan về chức năng của TIAA</w:t>
@@ -502,7 +502,7 @@
       <w:pPr>
         <w:pStyle w:val="Heading1"/>
       </w:pPr>
-      <w:bookmarkStart w:id="2" w:name="_Toc274395739"/>
+      <w:bookmarkStart w:id="2" w:name="_Toc274395743"/>
       <w:bookmarkEnd w:id="0"/>
       <w:r>
         <w:lastRenderedPageBreak/>
@@ -1615,7 +1615,7 @@
       <w:pPr>
         <w:pStyle w:val="Heading1"/>
       </w:pPr>
-      <w:bookmarkStart w:id="7" w:name="_Toc274395740"/>
+      <w:bookmarkStart w:id="7" w:name="_Toc274395744"/>
       <w:r>
         <w:t>Phân chia module và chức năng của các module trong TIAA</w:t>
       </w:r>
@@ -1724,7 +1724,7 @@
       <w:pPr>
         <w:pStyle w:val="Heading1"/>
       </w:pPr>
-      <w:bookmarkStart w:id="8" w:name="_Toc274395741"/>
+      <w:bookmarkStart w:id="8" w:name="_Toc274395745"/>
       <w:r>
         <w:lastRenderedPageBreak/>
         <w:t>Hiện thực của các module trong TIAA</w:t>
@@ -2783,8 +2783,8 @@
   </w:compat>
   <w:rsids>
     <w:rsidRoot w:val="006C421D"/>
-    <w:rsid w:val="000B35AC"/>
     <w:rsid w:val="006C421D"/>
+    <w:rsid w:val="006F0A02"/>
   </w:rsids>
   <m:mathPr>
     <m:mathFont m:val="Cambria Math"/>
@@ -3326,7 +3326,7 @@
 </file>
 
 <file path=customXml/itemProps2.xml><?xml version="1.0" encoding="utf-8"?>
-<ds:datastoreItem xmlns:ds="http://schemas.openxmlformats.org/officeDocument/2006/customXml" ds:itemID="{BDBA639C-C96F-459E-A2E6-E997BE3AA57E}">
+<ds:datastoreItem xmlns:ds="http://schemas.openxmlformats.org/officeDocument/2006/customXml" ds:itemID="{6E52949D-BACE-49E1-8370-4ACDA3CCE239}">
   <ds:schemaRefs>
     <ds:schemaRef ds:uri="http://schemas.openxmlformats.org/officeDocument/2006/bibliography"/>
   </ds:schemaRefs>

</xml_diff>